<commit_message>
additional details for Simple Excel
</commit_message>
<xml_diff>
--- a/documentation/Simple Excel.docx
+++ b/documentation/Simple Excel.docx
@@ -4151,10 +4151,7 @@
       </w:r>
       <w:proofErr w:type="spellEnd"/>
       <w:r>
-        <w:t xml:space="preserve"> </w:t>
-      </w:r>
-      <w:r>
-        <w:t>($se)</w:t>
+        <w:t xml:space="preserve"> ($se)</w:t>
       </w:r>
     </w:p>
     <w:p>
@@ -4172,8 +4169,6 @@
       <w:r>
         <w:t xml:space="preserve"> must be XLS or Excel will yell at you.</w:t>
       </w:r>
-      <w:bookmarkStart w:id="0" w:name="_GoBack"/>
-      <w:bookmarkEnd w:id="0"/>
     </w:p>
     <w:p>
       <w:pPr>
@@ -4268,6 +4263,560 @@
         <w:t>This is used when you have a more complex report that has multiple datasets associated with it.</w:t>
       </w:r>
     </w:p>
+    <w:p>
+      <w:r>
+        <w:br w:type="page"/>
+      </w:r>
+    </w:p>
+    <w:p>
+      <w:pPr>
+        <w:pStyle w:val="Heading1"/>
+      </w:pPr>
+      <w:proofErr w:type="spellStart"/>
+      <w:r>
+        <w:lastRenderedPageBreak/>
+        <w:t>SimpleExcel_Reader</w:t>
+      </w:r>
+      <w:proofErr w:type="spellEnd"/>
+    </w:p>
+    <w:p/>
+    <w:p>
+      <w:r>
+        <w:t xml:space="preserve">This object is used to make it easy to load an Excel compatible file uploaded by a user or loaded through </w:t>
+      </w:r>
+      <w:proofErr w:type="spellStart"/>
+      <w:r>
+        <w:t>cron</w:t>
+      </w:r>
+      <w:proofErr w:type="spellEnd"/>
+      <w:r>
+        <w:t xml:space="preserve"> jobs.</w:t>
+      </w:r>
+    </w:p>
+    <w:p>
+      <w:pPr>
+        <w:shd w:val="clear" w:color="auto" w:fill="FFFFFF"/>
+        <w:tabs>
+          <w:tab w:val="left" w:pos="916"/>
+          <w:tab w:val="left" w:pos="1832"/>
+          <w:tab w:val="left" w:pos="2748"/>
+          <w:tab w:val="left" w:pos="3664"/>
+          <w:tab w:val="left" w:pos="4580"/>
+          <w:tab w:val="left" w:pos="5496"/>
+          <w:tab w:val="left" w:pos="6412"/>
+          <w:tab w:val="left" w:pos="7328"/>
+          <w:tab w:val="left" w:pos="8244"/>
+          <w:tab w:val="left" w:pos="9160"/>
+          <w:tab w:val="left" w:pos="10076"/>
+          <w:tab w:val="left" w:pos="10992"/>
+          <w:tab w:val="left" w:pos="11908"/>
+          <w:tab w:val="left" w:pos="12824"/>
+          <w:tab w:val="left" w:pos="13740"/>
+          <w:tab w:val="left" w:pos="14656"/>
+        </w:tabs>
+        <w:spacing w:after="0" w:line="240" w:lineRule="auto"/>
+        <w:rPr>
+          <w:rFonts w:ascii="Courier New" w:eastAsia="Times New Roman" w:hAnsi="Courier New" w:cs="Courier New"/>
+          <w:color w:val="000000"/>
+          <w:sz w:val="18"/>
+          <w:szCs w:val="18"/>
+        </w:rPr>
+      </w:pPr>
+      <w:proofErr w:type="spellStart"/>
+      <w:r>
+        <w:rPr>
+          <w:rFonts w:ascii="Courier New" w:eastAsia="Times New Roman" w:hAnsi="Courier New" w:cs="Courier New"/>
+          <w:color w:val="000000"/>
+          <w:sz w:val="18"/>
+          <w:szCs w:val="18"/>
+          <w:shd w:val="clear" w:color="auto" w:fill="F7FAFF"/>
+        </w:rPr>
+        <w:t>SimpleExcel_</w:t>
+      </w:r>
+      <w:proofErr w:type="gramStart"/>
+      <w:r>
+        <w:rPr>
+          <w:rFonts w:ascii="Courier New" w:eastAsia="Times New Roman" w:hAnsi="Courier New" w:cs="Courier New"/>
+          <w:color w:val="000000"/>
+          <w:sz w:val="18"/>
+          <w:szCs w:val="18"/>
+          <w:shd w:val="clear" w:color="auto" w:fill="F7FAFF"/>
+        </w:rPr>
+        <w:t>Reader</w:t>
+      </w:r>
+      <w:proofErr w:type="spellEnd"/>
+      <w:r>
+        <w:rPr>
+          <w:rFonts w:ascii="Courier New" w:eastAsia="Times New Roman" w:hAnsi="Courier New" w:cs="Courier New"/>
+          <w:color w:val="000000"/>
+          <w:sz w:val="18"/>
+          <w:szCs w:val="18"/>
+          <w:shd w:val="clear" w:color="auto" w:fill="F7FAFF"/>
+        </w:rPr>
+        <w:t>::</w:t>
+      </w:r>
+      <w:proofErr w:type="spellStart"/>
+      <w:proofErr w:type="gramEnd"/>
+      <w:r>
+        <w:rPr>
+          <w:rFonts w:ascii="Courier New" w:eastAsia="Times New Roman" w:hAnsi="Courier New" w:cs="Courier New"/>
+          <w:color w:val="000000"/>
+          <w:sz w:val="18"/>
+          <w:szCs w:val="18"/>
+          <w:shd w:val="clear" w:color="auto" w:fill="F7FAFF"/>
+        </w:rPr>
+        <w:t>FromFilename</w:t>
+      </w:r>
+      <w:proofErr w:type="spellEnd"/>
+      <w:r>
+        <w:rPr>
+          <w:rFonts w:ascii="Courier New" w:eastAsia="Times New Roman" w:hAnsi="Courier New" w:cs="Courier New"/>
+          <w:color w:val="000000"/>
+          <w:sz w:val="18"/>
+          <w:szCs w:val="18"/>
+          <w:shd w:val="clear" w:color="auto" w:fill="F7FAFF"/>
+        </w:rPr>
+        <w:t>(</w:t>
+      </w:r>
+    </w:p>
+    <w:p>
+      <w:pPr>
+        <w:shd w:val="clear" w:color="auto" w:fill="FFFFFF"/>
+        <w:tabs>
+          <w:tab w:val="left" w:pos="916"/>
+          <w:tab w:val="left" w:pos="1832"/>
+          <w:tab w:val="left" w:pos="2748"/>
+          <w:tab w:val="left" w:pos="3664"/>
+          <w:tab w:val="left" w:pos="4580"/>
+          <w:tab w:val="left" w:pos="5496"/>
+          <w:tab w:val="left" w:pos="6412"/>
+          <w:tab w:val="left" w:pos="7328"/>
+          <w:tab w:val="left" w:pos="8244"/>
+          <w:tab w:val="left" w:pos="9160"/>
+          <w:tab w:val="left" w:pos="10076"/>
+          <w:tab w:val="left" w:pos="10992"/>
+          <w:tab w:val="left" w:pos="11908"/>
+          <w:tab w:val="left" w:pos="12824"/>
+          <w:tab w:val="left" w:pos="13740"/>
+          <w:tab w:val="left" w:pos="14656"/>
+        </w:tabs>
+        <w:spacing w:after="0" w:line="240" w:lineRule="auto"/>
+        <w:rPr>
+          <w:rFonts w:ascii="Courier New" w:eastAsia="Times New Roman" w:hAnsi="Courier New" w:cs="Courier New"/>
+          <w:b/>
+          <w:bCs/>
+          <w:color w:val="000080"/>
+          <w:sz w:val="18"/>
+          <w:szCs w:val="18"/>
+          <w:shd w:val="clear" w:color="auto" w:fill="F7FAFF"/>
+        </w:rPr>
+      </w:pPr>
+      <w:r>
+        <w:rPr>
+          <w:rFonts w:ascii="Courier New" w:eastAsia="Times New Roman" w:hAnsi="Courier New" w:cs="Courier New"/>
+          <w:color w:val="660000"/>
+          <w:sz w:val="18"/>
+          <w:szCs w:val="18"/>
+          <w:shd w:val="clear" w:color="auto" w:fill="F7FAFF"/>
+        </w:rPr>
+        <w:tab/>
+      </w:r>
+      <w:r>
+        <w:rPr>
+          <w:rFonts w:ascii="Courier New" w:eastAsia="Times New Roman" w:hAnsi="Courier New" w:cs="Courier New"/>
+          <w:color w:val="660000"/>
+          <w:sz w:val="18"/>
+          <w:szCs w:val="18"/>
+          <w:shd w:val="clear" w:color="auto" w:fill="F7FAFF"/>
+        </w:rPr>
+        <w:t>$file</w:t>
+      </w:r>
+      <w:r>
+        <w:rPr>
+          <w:rFonts w:ascii="Courier New" w:eastAsia="Times New Roman" w:hAnsi="Courier New" w:cs="Courier New"/>
+          <w:color w:val="000000"/>
+          <w:sz w:val="18"/>
+          <w:szCs w:val="18"/>
+          <w:shd w:val="clear" w:color="auto" w:fill="F7FAFF"/>
+        </w:rPr>
+        <w:t xml:space="preserve">, </w:t>
+      </w:r>
+      <w:r>
+        <w:rPr>
+          <w:rFonts w:ascii="Courier New" w:eastAsia="Times New Roman" w:hAnsi="Courier New" w:cs="Courier New"/>
+          <w:color w:val="660000"/>
+          <w:sz w:val="18"/>
+          <w:szCs w:val="18"/>
+          <w:shd w:val="clear" w:color="auto" w:fill="F7FAFF"/>
+        </w:rPr>
+        <w:t>$</w:t>
+      </w:r>
+      <w:proofErr w:type="spellStart"/>
+      <w:r>
+        <w:rPr>
+          <w:rFonts w:ascii="Courier New" w:eastAsia="Times New Roman" w:hAnsi="Courier New" w:cs="Courier New"/>
+          <w:color w:val="660000"/>
+          <w:sz w:val="18"/>
+          <w:szCs w:val="18"/>
+          <w:shd w:val="clear" w:color="auto" w:fill="F7FAFF"/>
+        </w:rPr>
+        <w:t>process_cells</w:t>
+      </w:r>
+      <w:proofErr w:type="spellEnd"/>
+      <w:r>
+        <w:rPr>
+          <w:rFonts w:ascii="Courier New" w:eastAsia="Times New Roman" w:hAnsi="Courier New" w:cs="Courier New"/>
+          <w:color w:val="660000"/>
+          <w:sz w:val="18"/>
+          <w:szCs w:val="18"/>
+          <w:shd w:val="clear" w:color="auto" w:fill="F7FAFF"/>
+        </w:rPr>
+        <w:t xml:space="preserve"> </w:t>
+      </w:r>
+      <w:r>
+        <w:rPr>
+          <w:rFonts w:ascii="Courier New" w:eastAsia="Times New Roman" w:hAnsi="Courier New" w:cs="Courier New"/>
+          <w:color w:val="000000"/>
+          <w:sz w:val="18"/>
+          <w:szCs w:val="18"/>
+          <w:shd w:val="clear" w:color="auto" w:fill="F7FAFF"/>
+        </w:rPr>
+        <w:t xml:space="preserve">= </w:t>
+      </w:r>
+      <w:r>
+        <w:rPr>
+          <w:rFonts w:ascii="Courier New" w:eastAsia="Times New Roman" w:hAnsi="Courier New" w:cs="Courier New"/>
+          <w:b/>
+          <w:bCs/>
+          <w:color w:val="000080"/>
+          <w:sz w:val="18"/>
+          <w:szCs w:val="18"/>
+          <w:shd w:val="clear" w:color="auto" w:fill="F7FAFF"/>
+        </w:rPr>
+        <w:t>true</w:t>
+      </w:r>
+      <w:r>
+        <w:rPr>
+          <w:rFonts w:ascii="Courier New" w:eastAsia="Times New Roman" w:hAnsi="Courier New" w:cs="Courier New"/>
+          <w:color w:val="000000"/>
+          <w:sz w:val="18"/>
+          <w:szCs w:val="18"/>
+          <w:shd w:val="clear" w:color="auto" w:fill="F7FAFF"/>
+        </w:rPr>
+        <w:t xml:space="preserve">, </w:t>
+      </w:r>
+      <w:r>
+        <w:rPr>
+          <w:rFonts w:ascii="Courier New" w:eastAsia="Times New Roman" w:hAnsi="Courier New" w:cs="Courier New"/>
+          <w:color w:val="660000"/>
+          <w:sz w:val="18"/>
+          <w:szCs w:val="18"/>
+          <w:shd w:val="clear" w:color="auto" w:fill="F7FAFF"/>
+        </w:rPr>
+        <w:t xml:space="preserve">$debug </w:t>
+      </w:r>
+      <w:r>
+        <w:rPr>
+          <w:rFonts w:ascii="Courier New" w:eastAsia="Times New Roman" w:hAnsi="Courier New" w:cs="Courier New"/>
+          <w:color w:val="000000"/>
+          <w:sz w:val="18"/>
+          <w:szCs w:val="18"/>
+          <w:shd w:val="clear" w:color="auto" w:fill="F7FAFF"/>
+        </w:rPr>
+        <w:t xml:space="preserve">= </w:t>
+      </w:r>
+      <w:r>
+        <w:rPr>
+          <w:rFonts w:ascii="Courier New" w:eastAsia="Times New Roman" w:hAnsi="Courier New" w:cs="Courier New"/>
+          <w:b/>
+          <w:bCs/>
+          <w:color w:val="000080"/>
+          <w:sz w:val="18"/>
+          <w:szCs w:val="18"/>
+          <w:shd w:val="clear" w:color="auto" w:fill="F7FAFF"/>
+        </w:rPr>
+        <w:t>false</w:t>
+      </w:r>
+      <w:r>
+        <w:rPr>
+          <w:rFonts w:ascii="Courier New" w:eastAsia="Times New Roman" w:hAnsi="Courier New" w:cs="Courier New"/>
+          <w:color w:val="000000"/>
+          <w:sz w:val="18"/>
+          <w:szCs w:val="18"/>
+          <w:shd w:val="clear" w:color="auto" w:fill="F7FAFF"/>
+        </w:rPr>
+        <w:t xml:space="preserve">, </w:t>
+      </w:r>
+      <w:r>
+        <w:rPr>
+          <w:rFonts w:ascii="Courier New" w:eastAsia="Times New Roman" w:hAnsi="Courier New" w:cs="Courier New"/>
+          <w:color w:val="660000"/>
+          <w:sz w:val="18"/>
+          <w:szCs w:val="18"/>
+          <w:shd w:val="clear" w:color="auto" w:fill="F7FAFF"/>
+        </w:rPr>
+        <w:t>$</w:t>
+      </w:r>
+      <w:proofErr w:type="spellStart"/>
+      <w:r>
+        <w:rPr>
+          <w:rFonts w:ascii="Courier New" w:eastAsia="Times New Roman" w:hAnsi="Courier New" w:cs="Courier New"/>
+          <w:color w:val="660000"/>
+          <w:sz w:val="18"/>
+          <w:szCs w:val="18"/>
+          <w:shd w:val="clear" w:color="auto" w:fill="F7FAFF"/>
+        </w:rPr>
+        <w:t>row_limit</w:t>
+      </w:r>
+      <w:proofErr w:type="spellEnd"/>
+      <w:r>
+        <w:rPr>
+          <w:rFonts w:ascii="Courier New" w:eastAsia="Times New Roman" w:hAnsi="Courier New" w:cs="Courier New"/>
+          <w:color w:val="660000"/>
+          <w:sz w:val="18"/>
+          <w:szCs w:val="18"/>
+          <w:shd w:val="clear" w:color="auto" w:fill="F7FAFF"/>
+        </w:rPr>
+        <w:t xml:space="preserve"> </w:t>
+      </w:r>
+      <w:r>
+        <w:rPr>
+          <w:rFonts w:ascii="Courier New" w:eastAsia="Times New Roman" w:hAnsi="Courier New" w:cs="Courier New"/>
+          <w:color w:val="000000"/>
+          <w:sz w:val="18"/>
+          <w:szCs w:val="18"/>
+          <w:shd w:val="clear" w:color="auto" w:fill="F7FAFF"/>
+        </w:rPr>
+        <w:t xml:space="preserve">= </w:t>
+      </w:r>
+      <w:r>
+        <w:rPr>
+          <w:rFonts w:ascii="Courier New" w:eastAsia="Times New Roman" w:hAnsi="Courier New" w:cs="Courier New"/>
+          <w:b/>
+          <w:bCs/>
+          <w:color w:val="000080"/>
+          <w:sz w:val="18"/>
+          <w:szCs w:val="18"/>
+          <w:shd w:val="clear" w:color="auto" w:fill="F7FAFF"/>
+        </w:rPr>
+        <w:t>null</w:t>
+      </w:r>
+    </w:p>
+    <w:p>
+      <w:pPr>
+        <w:shd w:val="clear" w:color="auto" w:fill="FFFFFF"/>
+        <w:tabs>
+          <w:tab w:val="left" w:pos="916"/>
+          <w:tab w:val="left" w:pos="1832"/>
+          <w:tab w:val="left" w:pos="2748"/>
+          <w:tab w:val="left" w:pos="3664"/>
+          <w:tab w:val="left" w:pos="4580"/>
+          <w:tab w:val="left" w:pos="5496"/>
+          <w:tab w:val="left" w:pos="6412"/>
+          <w:tab w:val="left" w:pos="7328"/>
+          <w:tab w:val="left" w:pos="8244"/>
+          <w:tab w:val="left" w:pos="9160"/>
+          <w:tab w:val="left" w:pos="10076"/>
+          <w:tab w:val="left" w:pos="10992"/>
+          <w:tab w:val="left" w:pos="11908"/>
+          <w:tab w:val="left" w:pos="12824"/>
+          <w:tab w:val="left" w:pos="13740"/>
+          <w:tab w:val="left" w:pos="14656"/>
+        </w:tabs>
+        <w:spacing w:after="0" w:line="240" w:lineRule="auto"/>
+        <w:rPr>
+          <w:rFonts w:ascii="Courier New" w:eastAsia="Times New Roman" w:hAnsi="Courier New" w:cs="Courier New"/>
+          <w:color w:val="000000"/>
+          <w:sz w:val="18"/>
+          <w:szCs w:val="18"/>
+          <w:shd w:val="clear" w:color="auto" w:fill="F7FAFF"/>
+        </w:rPr>
+      </w:pPr>
+      <w:r>
+        <w:rPr>
+          <w:rFonts w:ascii="Courier New" w:eastAsia="Times New Roman" w:hAnsi="Courier New" w:cs="Courier New"/>
+          <w:color w:val="000000"/>
+          <w:sz w:val="18"/>
+          <w:szCs w:val="18"/>
+          <w:shd w:val="clear" w:color="auto" w:fill="F7FAFF"/>
+        </w:rPr>
+        <w:t>)</w:t>
+      </w:r>
+    </w:p>
+    <w:p>
+      <w:pPr>
+        <w:shd w:val="clear" w:color="auto" w:fill="FFFFFF"/>
+        <w:tabs>
+          <w:tab w:val="left" w:pos="916"/>
+          <w:tab w:val="left" w:pos="1832"/>
+          <w:tab w:val="left" w:pos="2748"/>
+          <w:tab w:val="left" w:pos="3664"/>
+          <w:tab w:val="left" w:pos="4580"/>
+          <w:tab w:val="left" w:pos="5496"/>
+          <w:tab w:val="left" w:pos="6412"/>
+          <w:tab w:val="left" w:pos="7328"/>
+          <w:tab w:val="left" w:pos="8244"/>
+          <w:tab w:val="left" w:pos="9160"/>
+          <w:tab w:val="left" w:pos="10076"/>
+          <w:tab w:val="left" w:pos="10992"/>
+          <w:tab w:val="left" w:pos="11908"/>
+          <w:tab w:val="left" w:pos="12824"/>
+          <w:tab w:val="left" w:pos="13740"/>
+          <w:tab w:val="left" w:pos="14656"/>
+        </w:tabs>
+        <w:spacing w:after="0" w:line="240" w:lineRule="auto"/>
+        <w:rPr>
+          <w:rFonts w:ascii="Courier New" w:eastAsia="Times New Roman" w:hAnsi="Courier New" w:cs="Courier New"/>
+          <w:color w:val="000000"/>
+          <w:sz w:val="18"/>
+          <w:szCs w:val="18"/>
+        </w:rPr>
+      </w:pPr>
+    </w:p>
+    <w:p>
+      <w:pPr>
+        <w:pStyle w:val="Heading2"/>
+      </w:pPr>
+      <w:r>
+        <w:t>File</w:t>
+      </w:r>
+    </w:p>
+    <w:p>
+      <w:r>
+        <w:t xml:space="preserve">File is the path to the file being read. </w:t>
+      </w:r>
+    </w:p>
+    <w:p>
+      <w:pPr>
+        <w:pStyle w:val="Heading2"/>
+      </w:pPr>
+      <w:r>
+        <w:t>Process Cells</w:t>
+      </w:r>
+    </w:p>
+    <w:p>
+      <w:r>
+        <w:t xml:space="preserve">The </w:t>
+      </w:r>
+      <w:proofErr w:type="spellStart"/>
+      <w:r>
+        <w:t>PHPExcel</w:t>
+      </w:r>
+      <w:proofErr w:type="spellEnd"/>
+      <w:r>
+        <w:t xml:space="preserve"> class can be very inefficient when it comes to more complex workbooks.  The </w:t>
+      </w:r>
+      <w:proofErr w:type="spellStart"/>
+      <w:r>
+        <w:t>vlookup</w:t>
+      </w:r>
+      <w:proofErr w:type="spellEnd"/>
+      <w:r>
+        <w:t xml:space="preserve"> function is particularly slow.  In instances where you don’t want </w:t>
+      </w:r>
+      <w:proofErr w:type="spellStart"/>
+      <w:r>
+        <w:t>PHPExcel</w:t>
+      </w:r>
+      <w:proofErr w:type="spellEnd"/>
+      <w:r>
+        <w:t xml:space="preserve"> to interpret cells and just give you the raw values, you can set this parameter to false.  When </w:t>
+      </w:r>
+      <w:proofErr w:type="spellStart"/>
+      <w:r>
+        <w:t>process_cells</w:t>
+      </w:r>
+      <w:proofErr w:type="spellEnd"/>
+      <w:r>
+        <w:t xml:space="preserve"> is false, equations will be returned rather than the calculated value of those equations.</w:t>
+      </w:r>
+    </w:p>
+    <w:p>
+      <w:r>
+        <w:t xml:space="preserve">One of issues with </w:t>
+      </w:r>
+      <w:proofErr w:type="spellStart"/>
+      <w:r>
+        <w:t>PHPExcel</w:t>
+      </w:r>
+      <w:proofErr w:type="spellEnd"/>
+      <w:r>
+        <w:t xml:space="preserve"> is that you can either process cells or not.  There is no fine grain control.  And Excel stores all dates in a special </w:t>
+      </w:r>
+      <w:proofErr w:type="gramStart"/>
+      <w:r>
+        <w:t>format</w:t>
+      </w:r>
+      <w:proofErr w:type="gramEnd"/>
+      <w:r>
+        <w:t xml:space="preserve"> </w:t>
+      </w:r>
+      <w:r>
+        <w:t>so</w:t>
+      </w:r>
+      <w:r>
+        <w:t xml:space="preserve"> you must turn on Process Cells in order to </w:t>
+      </w:r>
+      <w:r>
+        <w:t xml:space="preserve">read the date.  You cannot tell it to process dates but not for example, the </w:t>
+      </w:r>
+      <w:proofErr w:type="spellStart"/>
+      <w:r>
+        <w:t>vlookup.</w:t>
+      </w:r>
+      <w:proofErr w:type="spellEnd"/>
+    </w:p>
+    <w:p>
+      <w:r>
+        <w:t>If possible, your best option is to use Excel to export your worksheet to CSV before using this function to import it if you have large data sets.</w:t>
+      </w:r>
+    </w:p>
+    <w:p>
+      <w:r>
+        <w:t xml:space="preserve">This function will assume that the first row with most columns set is the header row.  It allows for up to 2 missing values in the header.  Again, Excel workbooks need to be properly formatted for best results.  It is impossible to account for </w:t>
+      </w:r>
+      <w:r>
+        <w:t xml:space="preserve">all types of </w:t>
+      </w:r>
+      <w:r>
+        <w:t>sloppy work.  The header should be the first row on each worksheet and every column should have a header.</w:t>
+      </w:r>
+    </w:p>
+    <w:p>
+      <w:r>
+        <w:t>This function returns an associative array using the worksheet name as the key for each array of data.  The first row of data is the header and all the actual data follows.  This function does not convert the data to be associative.  This is up to the end user so that even if header names are duplicated, it will import correctly.</w:t>
+      </w:r>
+    </w:p>
+    <w:p>
+      <w:pPr>
+        <w:pStyle w:val="Heading2"/>
+      </w:pPr>
+      <w:r>
+        <w:t>Debug</w:t>
+      </w:r>
+    </w:p>
+    <w:p>
+      <w:r>
+        <w:t>When Debug is true, various debug information will be output to the console so that you can verify that large files are being processed</w:t>
+      </w:r>
+    </w:p>
+    <w:p>
+      <w:pPr>
+        <w:pStyle w:val="Heading2"/>
+      </w:pPr>
+      <w:r>
+        <w:t>Row Limit</w:t>
+      </w:r>
+    </w:p>
+    <w:p>
+      <w:r>
+        <w:t>If you simply want schema information to build databases based on your Excel files, then you can set the row limit small so that you can quickly get through your files to get the header information you need to create tables to store the spreadsheets with.</w:t>
+      </w:r>
+      <w:bookmarkStart w:id="0" w:name="_GoBack"/>
+      <w:bookmarkEnd w:id="0"/>
+    </w:p>
+    <w:p/>
+    <w:p/>
     <w:sectPr>
       <w:pgSz w:w="12240" w:h="15840"/>
       <w:pgMar w:top="1440" w:right="1440" w:bottom="1440" w:left="1440" w:header="720" w:footer="720" w:gutter="0"/>

</xml_diff>